<commit_message>
Add Instate Test cases to Word Doc
</commit_message>
<xml_diff>
--- a/Test_Cases.docx
+++ b/Test_Cases.docx
@@ -44,48 +44,6 @@
         <w:t xml:space="preserve"> class.</w:t>
       </w:r>
     </w:p>
-    <w:p>
-      <w:pPr>
-        <w:rPr>
-          <w:rFonts w:ascii="Times" w:hAnsi="Times"/>
-          <w:sz w:val="20"/>
-          <w:szCs w:val="20"/>
-        </w:rPr>
-      </w:pPr>
-      <w:r>
-        <w:rPr>
-          <w:rFonts w:ascii="Times" w:hAnsi="Times"/>
-          <w:sz w:val="20"/>
-          <w:szCs w:val="20"/>
-        </w:rPr>
-        <w:t>All object names in the Expected Output column are in reference t</w:t>
-      </w:r>
-      <w:r>
-        <w:rPr>
-          <w:rFonts w:ascii="Times" w:hAnsi="Times"/>
-          <w:sz w:val="20"/>
-          <w:szCs w:val="20"/>
-        </w:rPr>
-        <w:t>o the objects names used to Output</w:t>
-      </w:r>
-      <w:r>
-        <w:rPr>
-          <w:rFonts w:ascii="Times" w:hAnsi="Times"/>
-          <w:sz w:val="20"/>
-          <w:szCs w:val="20"/>
-        </w:rPr>
-        <w:t>.main()</w:t>
-      </w:r>
-    </w:p>
-    <w:p>
-      <w:pPr>
-        <w:rPr>
-          <w:rFonts w:ascii="Times" w:hAnsi="Times"/>
-          <w:sz w:val="20"/>
-          <w:szCs w:val="20"/>
-        </w:rPr>
-      </w:pPr>
-    </w:p>
     <w:tbl>
       <w:tblPr>
         <w:tblStyle w:val="TableGrid"/>
@@ -282,15 +240,61 @@
                 <w:sz w:val="20"/>
                 <w:szCs w:val="20"/>
               </w:rPr>
-              <w:t>Checks default constructor and TuitionDue() based on students full time status</w:t>
-            </w:r>
-            <w:r>
-              <w:rPr>
-                <w:rFonts w:ascii="Times" w:hAnsi="Times"/>
-                <w:sz w:val="20"/>
-                <w:szCs w:val="20"/>
-              </w:rPr>
-              <w:t>, and toString() value of each</w:t>
+              <w:t xml:space="preserve">Checks default constructor and </w:t>
+            </w:r>
+            <w:proofErr w:type="spellStart"/>
+            <w:proofErr w:type="gramStart"/>
+            <w:r>
+              <w:rPr>
+                <w:rFonts w:ascii="Times" w:hAnsi="Times"/>
+                <w:sz w:val="20"/>
+                <w:szCs w:val="20"/>
+              </w:rPr>
+              <w:t>TuitionDue</w:t>
+            </w:r>
+            <w:proofErr w:type="spellEnd"/>
+            <w:r>
+              <w:rPr>
+                <w:rFonts w:ascii="Times" w:hAnsi="Times"/>
+                <w:sz w:val="20"/>
+                <w:szCs w:val="20"/>
+              </w:rPr>
+              <w:t>(</w:t>
+            </w:r>
+            <w:proofErr w:type="gramEnd"/>
+            <w:r>
+              <w:rPr>
+                <w:rFonts w:ascii="Times" w:hAnsi="Times"/>
+                <w:sz w:val="20"/>
+                <w:szCs w:val="20"/>
+              </w:rPr>
+              <w:t>) based on students full time status</w:t>
+            </w:r>
+            <w:r>
+              <w:rPr>
+                <w:rFonts w:ascii="Times" w:hAnsi="Times"/>
+                <w:sz w:val="20"/>
+                <w:szCs w:val="20"/>
+              </w:rPr>
+              <w:t xml:space="preserve">, and </w:t>
+            </w:r>
+            <w:proofErr w:type="spellStart"/>
+            <w:r>
+              <w:rPr>
+                <w:rFonts w:ascii="Times" w:hAnsi="Times"/>
+                <w:sz w:val="20"/>
+                <w:szCs w:val="20"/>
+              </w:rPr>
+              <w:t>toString</w:t>
+            </w:r>
+            <w:proofErr w:type="spellEnd"/>
+            <w:r>
+              <w:rPr>
+                <w:rFonts w:ascii="Times" w:hAnsi="Times"/>
+                <w:sz w:val="20"/>
+                <w:szCs w:val="20"/>
+              </w:rPr>
+              <w:t>() value of each</w:t>
             </w:r>
           </w:p>
         </w:tc>
@@ -458,40 +462,24 @@
                 <w:sz w:val="20"/>
                 <w:szCs w:val="20"/>
               </w:rPr>
-              <w:t>Case b: Part</w:t>
-            </w:r>
-            <w:r>
-              <w:rPr>
-                <w:rFonts w:ascii="Times" w:hAnsi="Times"/>
-                <w:sz w:val="20"/>
-                <w:szCs w:val="20"/>
-              </w:rPr>
-              <w:t xml:space="preserve"> time</w:t>
-            </w:r>
-          </w:p>
-          <w:p>
-            <w:pPr>
-              <w:rPr>
-                <w:rFonts w:ascii="Times" w:hAnsi="Times"/>
-                <w:sz w:val="20"/>
-                <w:szCs w:val="20"/>
-              </w:rPr>
-            </w:pPr>
-            <w:r>
-              <w:rPr>
-                <w:rFonts w:ascii="Times" w:hAnsi="Times"/>
-                <w:sz w:val="20"/>
-                <w:szCs w:val="20"/>
-              </w:rPr>
-              <w:t>Constructor: (“</w:t>
-            </w:r>
-            <w:r>
-              <w:rPr>
-                <w:rFonts w:ascii="Times" w:hAnsi="Times"/>
-                <w:sz w:val="20"/>
-                <w:szCs w:val="20"/>
-              </w:rPr>
-              <w:t>Bob</w:t>
+              <w:t>Case b: Part time</w:t>
+            </w:r>
+          </w:p>
+          <w:p>
+            <w:pPr>
+              <w:rPr>
+                <w:rFonts w:ascii="Times" w:hAnsi="Times"/>
+                <w:sz w:val="20"/>
+                <w:szCs w:val="20"/>
+              </w:rPr>
+            </w:pPr>
+            <w:r>
+              <w:rPr>
+                <w:rFonts w:ascii="Times" w:hAnsi="Times"/>
+                <w:sz w:val="20"/>
+                <w:szCs w:val="20"/>
+              </w:rPr>
+              <w:t>Constructor: (“Bob</w:t>
             </w:r>
             <w:r>
               <w:rPr>
@@ -507,23 +495,7 @@
                 <w:sz w:val="20"/>
                 <w:szCs w:val="20"/>
               </w:rPr>
-              <w:t>, “Bonagura”, FULL_TIME_CREDIT_MIN</w:t>
-            </w:r>
-            <w:r>
-              <w:rPr>
-                <w:rFonts w:ascii="Times" w:hAnsi="Times"/>
-                <w:sz w:val="20"/>
-                <w:szCs w:val="20"/>
-              </w:rPr>
-              <w:t xml:space="preserve"> -1</w:t>
-            </w:r>
-            <w:r>
-              <w:rPr>
-                <w:rFonts w:ascii="Times" w:hAnsi="Times"/>
-                <w:sz w:val="20"/>
-                <w:szCs w:val="20"/>
-              </w:rPr>
-              <w:t>, false)</w:t>
+              <w:t>, “Bonagura”, FULL_TIME_CREDIT_MIN -1, false)</w:t>
             </w:r>
           </w:p>
           <w:p>
@@ -725,7 +697,25 @@
                 <w:sz w:val="20"/>
                 <w:szCs w:val="20"/>
               </w:rPr>
-              <w:t>Lives in Trisate: false</w:t>
+              <w:t xml:space="preserve">Lives in </w:t>
+            </w:r>
+            <w:proofErr w:type="spellStart"/>
+            <w:r>
+              <w:rPr>
+                <w:rFonts w:ascii="Times" w:hAnsi="Times"/>
+                <w:sz w:val="20"/>
+                <w:szCs w:val="20"/>
+              </w:rPr>
+              <w:t>Trisate</w:t>
+            </w:r>
+            <w:proofErr w:type="spellEnd"/>
+            <w:r>
+              <w:rPr>
+                <w:rFonts w:ascii="Times" w:hAnsi="Times"/>
+                <w:sz w:val="20"/>
+                <w:szCs w:val="20"/>
+              </w:rPr>
+              <w:t>: false</w:t>
             </w:r>
           </w:p>
           <w:p>
@@ -962,7 +952,35 @@
                 <w:sz w:val="20"/>
                 <w:szCs w:val="20"/>
               </w:rPr>
-              <w:t>Tests TuitionDue() on full-time and part-time for both instate values</w:t>
+              <w:t xml:space="preserve">Tests </w:t>
+            </w:r>
+            <w:proofErr w:type="spellStart"/>
+            <w:proofErr w:type="gramStart"/>
+            <w:r>
+              <w:rPr>
+                <w:rFonts w:ascii="Times" w:hAnsi="Times"/>
+                <w:sz w:val="20"/>
+                <w:szCs w:val="20"/>
+              </w:rPr>
+              <w:t>TuitionDue</w:t>
+            </w:r>
+            <w:proofErr w:type="spellEnd"/>
+            <w:r>
+              <w:rPr>
+                <w:rFonts w:ascii="Times" w:hAnsi="Times"/>
+                <w:sz w:val="20"/>
+                <w:szCs w:val="20"/>
+              </w:rPr>
+              <w:t>(</w:t>
+            </w:r>
+            <w:proofErr w:type="gramEnd"/>
+            <w:r>
+              <w:rPr>
+                <w:rFonts w:ascii="Times" w:hAnsi="Times"/>
+                <w:sz w:val="20"/>
+                <w:szCs w:val="20"/>
+              </w:rPr>
+              <w:t>) on full-time and part-time for both instate values</w:t>
             </w:r>
           </w:p>
         </w:tc>
@@ -1017,23 +1035,7 @@
                 <w:sz w:val="20"/>
                 <w:szCs w:val="20"/>
               </w:rPr>
-              <w:t>, “Bonagura”</w:t>
-            </w:r>
-            <w:r>
-              <w:rPr>
-                <w:rFonts w:ascii="Times" w:hAnsi="Times"/>
-                <w:sz w:val="20"/>
-                <w:szCs w:val="20"/>
-              </w:rPr>
-              <w:t>, FULL_TIME_CREDIT_MIN, true</w:t>
-            </w:r>
-            <w:r>
-              <w:rPr>
-                <w:rFonts w:ascii="Times" w:hAnsi="Times"/>
-                <w:sz w:val="20"/>
-                <w:szCs w:val="20"/>
-              </w:rPr>
-              <w:t>)</w:t>
+              <w:t>, “Bonagura”, FULL_TIME_CREDIT_MIN, true)</w:t>
             </w:r>
           </w:p>
           <w:p>
@@ -1134,7 +1136,16 @@
                 <w:sz w:val="20"/>
                 <w:szCs w:val="20"/>
               </w:rPr>
-              <w:t>, “Bonagura”, FULL_TIME_CREDIT_MIN</w:t>
+              <w:t>, “Bonagura”, FULL_TIME_CREDIT_</w:t>
+            </w:r>
+            <w:proofErr w:type="gramStart"/>
+            <w:r>
+              <w:rPr>
+                <w:rFonts w:ascii="Times" w:hAnsi="Times"/>
+                <w:sz w:val="20"/>
+                <w:szCs w:val="20"/>
+              </w:rPr>
+              <w:t>MIN</w:t>
             </w:r>
             <w:r>
               <w:rPr>
@@ -1150,7 +1161,16 @@
                 <w:sz w:val="20"/>
                 <w:szCs w:val="20"/>
               </w:rPr>
-              <w:t>, false)</w:t>
+              <w:t>,</w:t>
+            </w:r>
+            <w:proofErr w:type="gramEnd"/>
+            <w:r>
+              <w:rPr>
+                <w:rFonts w:ascii="Times" w:hAnsi="Times"/>
+                <w:sz w:val="20"/>
+                <w:szCs w:val="20"/>
+              </w:rPr>
+              <w:t xml:space="preserve"> false)</w:t>
             </w:r>
           </w:p>
           <w:p>
@@ -1583,49 +1603,33 @@
                 <w:sz w:val="20"/>
                 <w:szCs w:val="20"/>
               </w:rPr>
+              <w:t>FULL_TIME_CREDIT_MIN, false)</w:t>
+            </w:r>
+          </w:p>
+          <w:p>
+            <w:pPr>
+              <w:rPr>
+                <w:rFonts w:ascii="Times" w:hAnsi="Times"/>
+                <w:sz w:val="20"/>
+                <w:szCs w:val="20"/>
+              </w:rPr>
+            </w:pPr>
+          </w:p>
+          <w:p>
+            <w:pPr>
+              <w:rPr>
+                <w:rFonts w:ascii="Times" w:hAnsi="Times"/>
+                <w:sz w:val="20"/>
+                <w:szCs w:val="20"/>
+              </w:rPr>
+            </w:pPr>
+            <w:r>
+              <w:rPr>
+                <w:rFonts w:ascii="Times" w:hAnsi="Times"/>
+                <w:sz w:val="20"/>
+                <w:szCs w:val="20"/>
+              </w:rPr>
               <w:lastRenderedPageBreak/>
-              <w:t xml:space="preserve">FULL_TIME_CREDIT_MIN, </w:t>
-            </w:r>
-            <w:r>
-              <w:rPr>
-                <w:rFonts w:ascii="Times" w:hAnsi="Times"/>
-                <w:sz w:val="20"/>
-                <w:szCs w:val="20"/>
-              </w:rPr>
-              <w:t>f</w:t>
-            </w:r>
-            <w:r>
-              <w:rPr>
-                <w:rFonts w:ascii="Times" w:hAnsi="Times"/>
-                <w:sz w:val="20"/>
-                <w:szCs w:val="20"/>
-              </w:rPr>
-              <w:t>alse)</w:t>
-            </w:r>
-          </w:p>
-          <w:p>
-            <w:pPr>
-              <w:rPr>
-                <w:rFonts w:ascii="Times" w:hAnsi="Times"/>
-                <w:sz w:val="20"/>
-                <w:szCs w:val="20"/>
-              </w:rPr>
-            </w:pPr>
-          </w:p>
-          <w:p>
-            <w:pPr>
-              <w:rPr>
-                <w:rFonts w:ascii="Times" w:hAnsi="Times"/>
-                <w:sz w:val="20"/>
-                <w:szCs w:val="20"/>
-              </w:rPr>
-            </w:pPr>
-            <w:r>
-              <w:rPr>
-                <w:rFonts w:ascii="Times" w:hAnsi="Times"/>
-                <w:sz w:val="20"/>
-                <w:szCs w:val="20"/>
-              </w:rPr>
               <w:t>outstate2.isValid()</w:t>
             </w:r>
           </w:p>
@@ -1788,10 +1792,9 @@
                 <w:sz w:val="20"/>
                 <w:szCs w:val="20"/>
               </w:rPr>
+              <w:lastRenderedPageBreak/>
               <w:t>true</w:t>
             </w:r>
-            <w:bookmarkStart w:id="0" w:name="_GoBack"/>
-            <w:bookmarkEnd w:id="0"/>
           </w:p>
           <w:p>
             <w:pPr>
@@ -1855,6 +1858,23 @@
           <w:sz w:val="20"/>
           <w:szCs w:val="20"/>
         </w:rPr>
+        <w:br w:type="page"/>
+      </w:r>
+    </w:p>
+    <w:p>
+      <w:pPr>
+        <w:rPr>
+          <w:rFonts w:ascii="Times" w:hAnsi="Times"/>
+          <w:sz w:val="20"/>
+          <w:szCs w:val="20"/>
+        </w:rPr>
+      </w:pPr>
+      <w:r>
+        <w:rPr>
+          <w:rFonts w:ascii="Times" w:hAnsi="Times"/>
+          <w:sz w:val="20"/>
+          <w:szCs w:val="20"/>
+        </w:rPr>
         <w:t>Test cases for International</w:t>
       </w:r>
       <w:r>
@@ -1874,15 +1894,8 @@
           <w:szCs w:val="20"/>
         </w:rPr>
       </w:pPr>
-    </w:p>
-    <w:p>
-      <w:pPr>
-        <w:rPr>
-          <w:rFonts w:ascii="Times" w:hAnsi="Times"/>
-          <w:sz w:val="20"/>
-          <w:szCs w:val="20"/>
-        </w:rPr>
-      </w:pPr>
+      <w:bookmarkStart w:id="0" w:name="_GoBack"/>
+      <w:bookmarkEnd w:id="0"/>
     </w:p>
     <w:tbl>
       <w:tblPr>
@@ -2064,7 +2077,53 @@
                 <w:sz w:val="20"/>
                 <w:szCs w:val="20"/>
               </w:rPr>
-              <w:t>Checks default constructor and TuitionDue() based on students full time status, and toString() value of each</w:t>
+              <w:t xml:space="preserve">Checks default constructor and </w:t>
+            </w:r>
+            <w:proofErr w:type="spellStart"/>
+            <w:proofErr w:type="gramStart"/>
+            <w:r>
+              <w:rPr>
+                <w:rFonts w:ascii="Times" w:hAnsi="Times"/>
+                <w:sz w:val="20"/>
+                <w:szCs w:val="20"/>
+              </w:rPr>
+              <w:t>TuitionDue</w:t>
+            </w:r>
+            <w:proofErr w:type="spellEnd"/>
+            <w:r>
+              <w:rPr>
+                <w:rFonts w:ascii="Times" w:hAnsi="Times"/>
+                <w:sz w:val="20"/>
+                <w:szCs w:val="20"/>
+              </w:rPr>
+              <w:t>(</w:t>
+            </w:r>
+            <w:proofErr w:type="gramEnd"/>
+            <w:r>
+              <w:rPr>
+                <w:rFonts w:ascii="Times" w:hAnsi="Times"/>
+                <w:sz w:val="20"/>
+                <w:szCs w:val="20"/>
+              </w:rPr>
+              <w:t xml:space="preserve">) based on students full time status, and </w:t>
+            </w:r>
+            <w:proofErr w:type="spellStart"/>
+            <w:r>
+              <w:rPr>
+                <w:rFonts w:ascii="Times" w:hAnsi="Times"/>
+                <w:sz w:val="20"/>
+                <w:szCs w:val="20"/>
+              </w:rPr>
+              <w:t>toString</w:t>
+            </w:r>
+            <w:proofErr w:type="spellEnd"/>
+            <w:r>
+              <w:rPr>
+                <w:rFonts w:ascii="Times" w:hAnsi="Times"/>
+                <w:sz w:val="20"/>
+                <w:szCs w:val="20"/>
+              </w:rPr>
+              <w:t>() value of each</w:t>
             </w:r>
           </w:p>
         </w:tc>
@@ -2760,7 +2819,35 @@
                 <w:sz w:val="20"/>
                 <w:szCs w:val="20"/>
               </w:rPr>
-              <w:t>Tests TuitionDue() on full-tim</w:t>
+              <w:t xml:space="preserve">Tests </w:t>
+            </w:r>
+            <w:proofErr w:type="spellStart"/>
+            <w:proofErr w:type="gramStart"/>
+            <w:r>
+              <w:rPr>
+                <w:rFonts w:ascii="Times" w:hAnsi="Times"/>
+                <w:sz w:val="20"/>
+                <w:szCs w:val="20"/>
+              </w:rPr>
+              <w:t>TuitionDue</w:t>
+            </w:r>
+            <w:proofErr w:type="spellEnd"/>
+            <w:r>
+              <w:rPr>
+                <w:rFonts w:ascii="Times" w:hAnsi="Times"/>
+                <w:sz w:val="20"/>
+                <w:szCs w:val="20"/>
+              </w:rPr>
+              <w:t>(</w:t>
+            </w:r>
+            <w:proofErr w:type="gramEnd"/>
+            <w:r>
+              <w:rPr>
+                <w:rFonts w:ascii="Times" w:hAnsi="Times"/>
+                <w:sz w:val="20"/>
+                <w:szCs w:val="20"/>
+              </w:rPr>
+              <w:t>) on full-tim</w:t>
             </w:r>
             <w:r>
               <w:rPr>
@@ -2948,7 +3035,25 @@
                 <w:sz w:val="20"/>
                 <w:szCs w:val="20"/>
               </w:rPr>
-              <w:t>, “Bonagura”, FULL_TIME_CREDIT_MIN , false)</w:t>
+              <w:t>, “Bonagura”, FULL_TIME_CREDIT_</w:t>
+            </w:r>
+            <w:proofErr w:type="gramStart"/>
+            <w:r>
+              <w:rPr>
+                <w:rFonts w:ascii="Times" w:hAnsi="Times"/>
+                <w:sz w:val="20"/>
+                <w:szCs w:val="20"/>
+              </w:rPr>
+              <w:t>MIN ,</w:t>
+            </w:r>
+            <w:proofErr w:type="gramEnd"/>
+            <w:r>
+              <w:rPr>
+                <w:rFonts w:ascii="Times" w:hAnsi="Times"/>
+                <w:sz w:val="20"/>
+                <w:szCs w:val="20"/>
+              </w:rPr>
+              <w:t xml:space="preserve"> false)</w:t>
             </w:r>
           </w:p>
           <w:p>
@@ -3631,6 +3736,1153 @@
         </w:tc>
       </w:tr>
     </w:tbl>
+    <w:p>
+      <w:pPr>
+        <w:rPr>
+          <w:rFonts w:ascii="Times" w:hAnsi="Times"/>
+          <w:sz w:val="20"/>
+          <w:szCs w:val="20"/>
+        </w:rPr>
+      </w:pPr>
+    </w:p>
+    <w:p>
+      <w:pPr>
+        <w:rPr>
+          <w:rFonts w:ascii="Times" w:hAnsi="Times"/>
+          <w:sz w:val="20"/>
+          <w:szCs w:val="20"/>
+        </w:rPr>
+      </w:pPr>
+      <w:r>
+        <w:rPr>
+          <w:rFonts w:ascii="Times" w:hAnsi="Times"/>
+          <w:sz w:val="20"/>
+          <w:szCs w:val="20"/>
+        </w:rPr>
+        <w:br w:type="page"/>
+      </w:r>
+    </w:p>
+    <w:p>
+      <w:pPr>
+        <w:rPr>
+          <w:rFonts w:ascii="Times" w:hAnsi="Times"/>
+          <w:sz w:val="20"/>
+          <w:szCs w:val="20"/>
+        </w:rPr>
+      </w:pPr>
+      <w:r>
+        <w:rPr>
+          <w:rFonts w:ascii="Times" w:hAnsi="Times"/>
+          <w:sz w:val="20"/>
+          <w:szCs w:val="20"/>
+        </w:rPr>
+        <w:t xml:space="preserve">Author Ezra </w:t>
+      </w:r>
+      <w:proofErr w:type="spellStart"/>
+      <w:r>
+        <w:rPr>
+          <w:rFonts w:ascii="Times" w:hAnsi="Times"/>
+          <w:sz w:val="20"/>
+          <w:szCs w:val="20"/>
+        </w:rPr>
+        <w:t>Haleva</w:t>
+      </w:r>
+      <w:proofErr w:type="spellEnd"/>
+    </w:p>
+    <w:p>
+      <w:pPr>
+        <w:rPr>
+          <w:rFonts w:ascii="Times" w:hAnsi="Times"/>
+          <w:sz w:val="20"/>
+          <w:szCs w:val="20"/>
+        </w:rPr>
+      </w:pPr>
+      <w:r>
+        <w:rPr>
+          <w:rFonts w:ascii="Times" w:hAnsi="Times"/>
+          <w:sz w:val="20"/>
+          <w:szCs w:val="20"/>
+        </w:rPr>
+        <w:t>Test cases for Instate class.</w:t>
+      </w:r>
+    </w:p>
+    <w:tbl>
+      <w:tblPr>
+        <w:tblStyle w:val="TableGrid"/>
+        <w:tblW w:w="0" w:type="auto"/>
+        <w:tblLook w:val="04A0" w:firstRow="1" w:lastRow="0" w:firstColumn="1" w:lastColumn="0" w:noHBand="0" w:noVBand="1"/>
+      </w:tblPr>
+      <w:tblGrid>
+        <w:gridCol w:w="1122"/>
+        <w:gridCol w:w="2972"/>
+        <w:gridCol w:w="2763"/>
+        <w:gridCol w:w="2493"/>
+      </w:tblGrid>
+      <w:tr>
+        <w:tc>
+          <w:tcPr>
+            <w:tcW w:w="1165" w:type="dxa"/>
+          </w:tcPr>
+          <w:p>
+            <w:pPr>
+              <w:jc w:val="center"/>
+            </w:pPr>
+            <w:r>
+              <w:t>Test Case</w:t>
+            </w:r>
+          </w:p>
+        </w:tc>
+        <w:tc>
+          <w:tcPr>
+            <w:tcW w:w="2790" w:type="dxa"/>
+          </w:tcPr>
+          <w:p>
+            <w:pPr>
+              <w:jc w:val="center"/>
+            </w:pPr>
+            <w:r>
+              <w:t>Description</w:t>
+            </w:r>
+          </w:p>
+        </w:tc>
+        <w:tc>
+          <w:tcPr>
+            <w:tcW w:w="2880" w:type="dxa"/>
+          </w:tcPr>
+          <w:p>
+            <w:pPr>
+              <w:jc w:val="center"/>
+            </w:pPr>
+            <w:r>
+              <w:t>Sample Input</w:t>
+            </w:r>
+          </w:p>
+        </w:tc>
+        <w:tc>
+          <w:tcPr>
+            <w:tcW w:w="2515" w:type="dxa"/>
+          </w:tcPr>
+          <w:p>
+            <w:pPr>
+              <w:jc w:val="center"/>
+            </w:pPr>
+            <w:r>
+              <w:t>Expected result / output</w:t>
+            </w:r>
+          </w:p>
+        </w:tc>
+      </w:tr>
+      <w:tr>
+        <w:tc>
+          <w:tcPr>
+            <w:tcW w:w="1165" w:type="dxa"/>
+          </w:tcPr>
+          <w:p>
+            <w:r>
+              <w:t>#1 - 2</w:t>
+            </w:r>
+          </w:p>
+        </w:tc>
+        <w:tc>
+          <w:tcPr>
+            <w:tcW w:w="2790" w:type="dxa"/>
+          </w:tcPr>
+          <w:p>
+            <w:r>
+              <w:t xml:space="preserve">Test constructor to ensure credit and funding are </w:t>
+            </w:r>
+            <w:proofErr w:type="spellStart"/>
+            <w:r>
+              <w:t>intitialized</w:t>
+            </w:r>
+            <w:proofErr w:type="spellEnd"/>
+            <w:r>
+              <w:t xml:space="preserve"> correctly.</w:t>
+            </w:r>
+          </w:p>
+        </w:tc>
+        <w:tc>
+          <w:tcPr>
+            <w:tcW w:w="2880" w:type="dxa"/>
+          </w:tcPr>
+          <w:p>
+            <w:r>
+              <w:t xml:space="preserve">An instance of Instate called instate1 has been initialized with </w:t>
+            </w:r>
+          </w:p>
+          <w:p>
+            <w:proofErr w:type="spellStart"/>
+            <w:r>
+              <w:t>fName</w:t>
+            </w:r>
+            <w:proofErr w:type="spellEnd"/>
+            <w:r>
+              <w:t xml:space="preserve"> = “Ezra” </w:t>
+            </w:r>
+          </w:p>
+          <w:p>
+            <w:proofErr w:type="spellStart"/>
+            <w:r>
+              <w:t>lName</w:t>
+            </w:r>
+            <w:proofErr w:type="spellEnd"/>
+            <w:r>
+              <w:t xml:space="preserve"> = “</w:t>
+            </w:r>
+            <w:proofErr w:type="spellStart"/>
+            <w:r>
+              <w:t>Haleva</w:t>
+            </w:r>
+            <w:proofErr w:type="spellEnd"/>
+            <w:r>
+              <w:t>”</w:t>
+            </w:r>
+          </w:p>
+          <w:p>
+            <w:r>
+              <w:t>credit = 15</w:t>
+            </w:r>
+          </w:p>
+          <w:p>
+            <w:r>
+              <w:t>funding = 100</w:t>
+            </w:r>
+          </w:p>
+        </w:tc>
+        <w:tc>
+          <w:tcPr>
+            <w:tcW w:w="2515" w:type="dxa"/>
+          </w:tcPr>
+          <w:p>
+            <w:r>
+              <w:t>#1)</w:t>
+            </w:r>
+          </w:p>
+          <w:p>
+            <w:r>
+              <w:t>instate1.credit equals 15</w:t>
+            </w:r>
+          </w:p>
+          <w:p/>
+          <w:p>
+            <w:r>
+              <w:t xml:space="preserve">#2) </w:t>
+            </w:r>
+          </w:p>
+          <w:p>
+            <w:r>
+              <w:t>Instate1.funding equals 100</w:t>
+            </w:r>
+          </w:p>
+        </w:tc>
+      </w:tr>
+      <w:tr>
+        <w:tc>
+          <w:tcPr>
+            <w:tcW w:w="1165" w:type="dxa"/>
+          </w:tcPr>
+          <w:p>
+            <w:r>
+              <w:t xml:space="preserve">#3 </w:t>
+            </w:r>
+          </w:p>
+        </w:tc>
+        <w:tc>
+          <w:tcPr>
+            <w:tcW w:w="2790" w:type="dxa"/>
+          </w:tcPr>
+          <w:p>
+            <w:r>
+              <w:t xml:space="preserve">Test </w:t>
+            </w:r>
+            <w:proofErr w:type="spellStart"/>
+            <w:proofErr w:type="gramStart"/>
+            <w:r>
+              <w:t>isValid</w:t>
+            </w:r>
+            <w:proofErr w:type="spellEnd"/>
+            <w:r>
+              <w:t>(</w:t>
+            </w:r>
+            <w:proofErr w:type="gramEnd"/>
+            <w:r>
+              <w:t>) to ensure it returns true for valid instances</w:t>
+            </w:r>
+          </w:p>
+        </w:tc>
+        <w:tc>
+          <w:tcPr>
+            <w:tcW w:w="2880" w:type="dxa"/>
+          </w:tcPr>
+          <w:p>
+            <w:r>
+              <w:t xml:space="preserve">An instance of Instate called </w:t>
+            </w:r>
+            <w:proofErr w:type="spellStart"/>
+            <w:r>
+              <w:t>validInstate</w:t>
+            </w:r>
+            <w:proofErr w:type="spellEnd"/>
+            <w:r>
+              <w:t xml:space="preserve"> has been initialized with </w:t>
+            </w:r>
+          </w:p>
+          <w:p>
+            <w:proofErr w:type="spellStart"/>
+            <w:r>
+              <w:t>fName</w:t>
+            </w:r>
+            <w:proofErr w:type="spellEnd"/>
+            <w:r>
+              <w:t xml:space="preserve"> = “Ezra” </w:t>
+            </w:r>
+          </w:p>
+          <w:p>
+            <w:proofErr w:type="spellStart"/>
+            <w:r>
+              <w:t>lName</w:t>
+            </w:r>
+            <w:proofErr w:type="spellEnd"/>
+            <w:r>
+              <w:t xml:space="preserve"> = “</w:t>
+            </w:r>
+            <w:proofErr w:type="spellStart"/>
+            <w:r>
+              <w:t>Haleva</w:t>
+            </w:r>
+            <w:proofErr w:type="spellEnd"/>
+            <w:r>
+              <w:t>”</w:t>
+            </w:r>
+          </w:p>
+          <w:p>
+            <w:r>
+              <w:t>credit = 15</w:t>
+            </w:r>
+          </w:p>
+          <w:p>
+            <w:r>
+              <w:t>funding = 100</w:t>
+            </w:r>
+          </w:p>
+        </w:tc>
+        <w:tc>
+          <w:tcPr>
+            <w:tcW w:w="2515" w:type="dxa"/>
+          </w:tcPr>
+          <w:p>
+            <w:proofErr w:type="spellStart"/>
+            <w:r>
+              <w:t>validInstate.isValid</w:t>
+            </w:r>
+            <w:proofErr w:type="spellEnd"/>
+            <w:r>
+              <w:t>() returns true</w:t>
+            </w:r>
+          </w:p>
+        </w:tc>
+      </w:tr>
+      <w:tr>
+        <w:tc>
+          <w:tcPr>
+            <w:tcW w:w="1165" w:type="dxa"/>
+          </w:tcPr>
+          <w:p>
+            <w:r>
+              <w:t>#4</w:t>
+            </w:r>
+          </w:p>
+        </w:tc>
+        <w:tc>
+          <w:tcPr>
+            <w:tcW w:w="2790" w:type="dxa"/>
+          </w:tcPr>
+          <w:p>
+            <w:r>
+              <w:t xml:space="preserve">Test </w:t>
+            </w:r>
+            <w:proofErr w:type="spellStart"/>
+            <w:proofErr w:type="gramStart"/>
+            <w:r>
+              <w:t>isValid</w:t>
+            </w:r>
+            <w:proofErr w:type="spellEnd"/>
+            <w:r>
+              <w:t>(</w:t>
+            </w:r>
+            <w:proofErr w:type="gramEnd"/>
+            <w:r>
+              <w:t xml:space="preserve">) to ensure it returns </w:t>
+            </w:r>
+            <w:r>
+              <w:t>false</w:t>
+            </w:r>
+            <w:r>
+              <w:t xml:space="preserve"> for </w:t>
+            </w:r>
+            <w:r>
+              <w:t>in</w:t>
+            </w:r>
+            <w:r>
+              <w:t>valid instances</w:t>
+            </w:r>
+          </w:p>
+        </w:tc>
+        <w:tc>
+          <w:tcPr>
+            <w:tcW w:w="2880" w:type="dxa"/>
+          </w:tcPr>
+          <w:p>
+            <w:r>
+              <w:t xml:space="preserve">An instance of Instate called </w:t>
+            </w:r>
+            <w:proofErr w:type="spellStart"/>
+            <w:r>
+              <w:t>invalidInstate</w:t>
+            </w:r>
+            <w:proofErr w:type="spellEnd"/>
+            <w:r>
+              <w:t xml:space="preserve"> has been initialized with </w:t>
+            </w:r>
+          </w:p>
+          <w:p>
+            <w:proofErr w:type="spellStart"/>
+            <w:r>
+              <w:t>fName</w:t>
+            </w:r>
+            <w:proofErr w:type="spellEnd"/>
+            <w:r>
+              <w:t xml:space="preserve"> = “Ezra” </w:t>
+            </w:r>
+          </w:p>
+          <w:p>
+            <w:proofErr w:type="spellStart"/>
+            <w:r>
+              <w:t>lName</w:t>
+            </w:r>
+            <w:proofErr w:type="spellEnd"/>
+            <w:r>
+              <w:t xml:space="preserve"> = “</w:t>
+            </w:r>
+            <w:proofErr w:type="spellStart"/>
+            <w:r>
+              <w:t>Haleva</w:t>
+            </w:r>
+            <w:proofErr w:type="spellEnd"/>
+            <w:r>
+              <w:t>”</w:t>
+            </w:r>
+          </w:p>
+          <w:p>
+            <w:r>
+              <w:t>credit = 0</w:t>
+            </w:r>
+          </w:p>
+          <w:p>
+            <w:r>
+              <w:t>funding = 100</w:t>
+            </w:r>
+          </w:p>
+        </w:tc>
+        <w:tc>
+          <w:tcPr>
+            <w:tcW w:w="2515" w:type="dxa"/>
+          </w:tcPr>
+          <w:p>
+            <w:proofErr w:type="spellStart"/>
+            <w:r>
+              <w:t>validInstate.isValid</w:t>
+            </w:r>
+            <w:proofErr w:type="spellEnd"/>
+            <w:r>
+              <w:t>() returns true</w:t>
+            </w:r>
+          </w:p>
+        </w:tc>
+      </w:tr>
+      <w:tr>
+        <w:tc>
+          <w:tcPr>
+            <w:tcW w:w="1165" w:type="dxa"/>
+          </w:tcPr>
+          <w:p>
+            <w:r>
+              <w:t>#5</w:t>
+            </w:r>
+          </w:p>
+        </w:tc>
+        <w:tc>
+          <w:tcPr>
+            <w:tcW w:w="2790" w:type="dxa"/>
+          </w:tcPr>
+          <w:p>
+            <w:r>
+              <w:t xml:space="preserve">Test </w:t>
+            </w:r>
+            <w:proofErr w:type="spellStart"/>
+            <w:proofErr w:type="gramStart"/>
+            <w:r>
+              <w:t>tuitionDue</w:t>
+            </w:r>
+            <w:proofErr w:type="spellEnd"/>
+            <w:r>
+              <w:t>(</w:t>
+            </w:r>
+            <w:proofErr w:type="gramEnd"/>
+            <w:r>
+              <w:t>) returns credits*COST_PER_CREDIT + FULL_TIME_FEE when credit is full time amount</w:t>
+            </w:r>
+          </w:p>
+        </w:tc>
+        <w:tc>
+          <w:tcPr>
+            <w:tcW w:w="2880" w:type="dxa"/>
+          </w:tcPr>
+          <w:p>
+            <w:r>
+              <w:t xml:space="preserve">An instance of Instate called instate2 has been initialized with </w:t>
+            </w:r>
+          </w:p>
+          <w:p>
+            <w:proofErr w:type="spellStart"/>
+            <w:r>
+              <w:t>fName</w:t>
+            </w:r>
+            <w:proofErr w:type="spellEnd"/>
+            <w:r>
+              <w:t xml:space="preserve"> = “Ezra” </w:t>
+            </w:r>
+          </w:p>
+          <w:p>
+            <w:proofErr w:type="spellStart"/>
+            <w:r>
+              <w:t>lName</w:t>
+            </w:r>
+            <w:proofErr w:type="spellEnd"/>
+            <w:r>
+              <w:t xml:space="preserve"> = “</w:t>
+            </w:r>
+            <w:proofErr w:type="spellStart"/>
+            <w:r>
+              <w:t>Haleva</w:t>
+            </w:r>
+            <w:proofErr w:type="spellEnd"/>
+            <w:r>
+              <w:t>”</w:t>
+            </w:r>
+          </w:p>
+          <w:p>
+            <w:r>
+              <w:t>credit = 15</w:t>
+            </w:r>
+          </w:p>
+          <w:p>
+            <w:r>
+              <w:t>funding = 0</w:t>
+            </w:r>
+          </w:p>
+        </w:tc>
+        <w:tc>
+          <w:tcPr>
+            <w:tcW w:w="2515" w:type="dxa"/>
+          </w:tcPr>
+          <w:p>
+            <w:r>
+              <w:t>Instate2.tuitionDue() returns cost per credit times 15 + full time fee</w:t>
+            </w:r>
+          </w:p>
+        </w:tc>
+      </w:tr>
+      <w:tr>
+        <w:tc>
+          <w:tcPr>
+            <w:tcW w:w="1165" w:type="dxa"/>
+          </w:tcPr>
+          <w:p/>
+          <w:p/>
+          <w:p/>
+          <w:p/>
+          <w:p/>
+          <w:p/>
+          <w:p/>
+          <w:p/>
+          <w:p/>
+          <w:p/>
+          <w:p/>
+          <w:p/>
+          <w:p/>
+          <w:p/>
+          <w:p/>
+          <w:p/>
+          <w:p/>
+          <w:p>
+            <w:r>
+              <w:t>#6</w:t>
+            </w:r>
+          </w:p>
+        </w:tc>
+        <w:tc>
+          <w:tcPr>
+            <w:tcW w:w="2790" w:type="dxa"/>
+          </w:tcPr>
+          <w:p/>
+          <w:p/>
+          <w:p/>
+          <w:p/>
+          <w:p/>
+          <w:p/>
+          <w:p/>
+          <w:p/>
+          <w:p/>
+          <w:p/>
+          <w:p/>
+          <w:p/>
+          <w:p/>
+          <w:p/>
+          <w:p/>
+          <w:p>
+            <w:r>
+              <w:t xml:space="preserve">Test </w:t>
+            </w:r>
+            <w:proofErr w:type="spellStart"/>
+            <w:proofErr w:type="gramStart"/>
+            <w:r>
+              <w:t>tuitionDue</w:t>
+            </w:r>
+            <w:proofErr w:type="spellEnd"/>
+            <w:r>
+              <w:t>(</w:t>
+            </w:r>
+            <w:proofErr w:type="gramEnd"/>
+            <w:r>
+              <w:t>)</w:t>
+            </w:r>
+            <w:r>
+              <w:t xml:space="preserve"> returns MAX_BILLABLE CREDITS</w:t>
+            </w:r>
+            <w:r>
+              <w:t>*COST_PER_CREDIT + FULL_TIME_FEE</w:t>
+            </w:r>
+            <w:r>
+              <w:t xml:space="preserve"> when credit is greater than MAX_CREDITS</w:t>
+            </w:r>
+          </w:p>
+        </w:tc>
+        <w:tc>
+          <w:tcPr>
+            <w:tcW w:w="2880" w:type="dxa"/>
+          </w:tcPr>
+          <w:p/>
+          <w:p/>
+          <w:p/>
+          <w:p/>
+          <w:p/>
+          <w:p/>
+          <w:p/>
+          <w:p/>
+          <w:p/>
+          <w:p/>
+          <w:p/>
+          <w:p/>
+          <w:p/>
+          <w:p/>
+          <w:p>
+            <w:r>
+              <w:t xml:space="preserve">An instance of Instate called instate3 has been initialized with </w:t>
+            </w:r>
+          </w:p>
+          <w:p>
+            <w:proofErr w:type="spellStart"/>
+            <w:r>
+              <w:t>fName</w:t>
+            </w:r>
+            <w:proofErr w:type="spellEnd"/>
+            <w:r>
+              <w:t xml:space="preserve"> = “Ezra” </w:t>
+            </w:r>
+          </w:p>
+          <w:p>
+            <w:proofErr w:type="spellStart"/>
+            <w:r>
+              <w:t>lName</w:t>
+            </w:r>
+            <w:proofErr w:type="spellEnd"/>
+            <w:r>
+              <w:t xml:space="preserve"> = “</w:t>
+            </w:r>
+            <w:proofErr w:type="spellStart"/>
+            <w:r>
+              <w:t>Haleva</w:t>
+            </w:r>
+            <w:proofErr w:type="spellEnd"/>
+            <w:r>
+              <w:t>”</w:t>
+            </w:r>
+          </w:p>
+          <w:p>
+            <w:r>
+              <w:t>credit = 18</w:t>
+            </w:r>
+          </w:p>
+          <w:p>
+            <w:r>
+              <w:t>funding = 0</w:t>
+            </w:r>
+          </w:p>
+        </w:tc>
+        <w:tc>
+          <w:tcPr>
+            <w:tcW w:w="2515" w:type="dxa"/>
+          </w:tcPr>
+          <w:p/>
+          <w:p/>
+          <w:p/>
+          <w:p/>
+          <w:p/>
+          <w:p/>
+          <w:p/>
+          <w:p/>
+          <w:p/>
+          <w:p/>
+          <w:p/>
+          <w:p/>
+          <w:p/>
+          <w:p/>
+          <w:p/>
+          <w:p>
+            <w:r>
+              <w:t>Instate2.tuitionDue() returns cost per credit times 15 + full time fee</w:t>
+            </w:r>
+          </w:p>
+        </w:tc>
+      </w:tr>
+      <w:tr>
+        <w:tc>
+          <w:tcPr>
+            <w:tcW w:w="1165" w:type="dxa"/>
+          </w:tcPr>
+          <w:p>
+            <w:r>
+              <w:t>#7</w:t>
+            </w:r>
+          </w:p>
+        </w:tc>
+        <w:tc>
+          <w:tcPr>
+            <w:tcW w:w="2790" w:type="dxa"/>
+          </w:tcPr>
+          <w:p>
+            <w:r>
+              <w:t xml:space="preserve">Test </w:t>
+            </w:r>
+            <w:proofErr w:type="spellStart"/>
+            <w:proofErr w:type="gramStart"/>
+            <w:r>
+              <w:t>tuitionDue</w:t>
+            </w:r>
+            <w:proofErr w:type="spellEnd"/>
+            <w:r>
+              <w:t>(</w:t>
+            </w:r>
+            <w:proofErr w:type="gramEnd"/>
+            <w:r>
+              <w:t xml:space="preserve">) returns credits*COST_PER_CREDIT + </w:t>
+            </w:r>
+            <w:r>
+              <w:t>PART</w:t>
+            </w:r>
+            <w:r>
+              <w:t xml:space="preserve">_TIME_FEE when credit is </w:t>
+            </w:r>
+            <w:r>
+              <w:t>less than FULL_TIME_MIN</w:t>
+            </w:r>
+          </w:p>
+        </w:tc>
+        <w:tc>
+          <w:tcPr>
+            <w:tcW w:w="2880" w:type="dxa"/>
+          </w:tcPr>
+          <w:p>
+            <w:r>
+              <w:t xml:space="preserve">An instance of Instate called instate4 has been initialized with </w:t>
+            </w:r>
+          </w:p>
+          <w:p>
+            <w:proofErr w:type="spellStart"/>
+            <w:r>
+              <w:t>fName</w:t>
+            </w:r>
+            <w:proofErr w:type="spellEnd"/>
+            <w:r>
+              <w:t xml:space="preserve"> = “Ezra” </w:t>
+            </w:r>
+          </w:p>
+          <w:p>
+            <w:proofErr w:type="spellStart"/>
+            <w:r>
+              <w:t>lName</w:t>
+            </w:r>
+            <w:proofErr w:type="spellEnd"/>
+            <w:r>
+              <w:t xml:space="preserve"> = “</w:t>
+            </w:r>
+            <w:proofErr w:type="spellStart"/>
+            <w:r>
+              <w:t>Haleva</w:t>
+            </w:r>
+            <w:proofErr w:type="spellEnd"/>
+            <w:r>
+              <w:t>”</w:t>
+            </w:r>
+          </w:p>
+          <w:p>
+            <w:r>
+              <w:t>credit = 11</w:t>
+            </w:r>
+          </w:p>
+          <w:p>
+            <w:r>
+              <w:t>funding = 0</w:t>
+            </w:r>
+          </w:p>
+        </w:tc>
+        <w:tc>
+          <w:tcPr>
+            <w:tcW w:w="2515" w:type="dxa"/>
+          </w:tcPr>
+          <w:p>
+            <w:r>
+              <w:t>Instate2.tuitionDue() returns cost per credit times 1</w:t>
+            </w:r>
+            <w:r>
+              <w:t>1</w:t>
+            </w:r>
+            <w:r>
+              <w:t xml:space="preserve"> + </w:t>
+            </w:r>
+            <w:r>
+              <w:t>part</w:t>
+            </w:r>
+            <w:r>
+              <w:t xml:space="preserve"> time fee</w:t>
+            </w:r>
+          </w:p>
+        </w:tc>
+      </w:tr>
+      <w:tr>
+        <w:tc>
+          <w:tcPr>
+            <w:tcW w:w="1165" w:type="dxa"/>
+          </w:tcPr>
+          <w:p>
+            <w:r>
+              <w:t>#8</w:t>
+            </w:r>
+          </w:p>
+        </w:tc>
+        <w:tc>
+          <w:tcPr>
+            <w:tcW w:w="2790" w:type="dxa"/>
+          </w:tcPr>
+          <w:p>
+            <w:r>
+              <w:t xml:space="preserve">Test </w:t>
+            </w:r>
+            <w:proofErr w:type="spellStart"/>
+            <w:proofErr w:type="gramStart"/>
+            <w:r>
+              <w:t>tuitionDue</w:t>
+            </w:r>
+            <w:proofErr w:type="spellEnd"/>
+            <w:r>
+              <w:t>(</w:t>
+            </w:r>
+            <w:proofErr w:type="gramEnd"/>
+            <w:r>
+              <w:t>) successfully adds funding to returned amount when credit is greater than full time minimum</w:t>
+            </w:r>
+          </w:p>
+        </w:tc>
+        <w:tc>
+          <w:tcPr>
+            <w:tcW w:w="2880" w:type="dxa"/>
+          </w:tcPr>
+          <w:p>
+            <w:r>
+              <w:t xml:space="preserve">An instance of Instate called instate5 has been initialized with </w:t>
+            </w:r>
+          </w:p>
+          <w:p>
+            <w:proofErr w:type="spellStart"/>
+            <w:r>
+              <w:t>fName</w:t>
+            </w:r>
+            <w:proofErr w:type="spellEnd"/>
+            <w:r>
+              <w:t xml:space="preserve"> = “Ezra” </w:t>
+            </w:r>
+          </w:p>
+          <w:p>
+            <w:proofErr w:type="spellStart"/>
+            <w:r>
+              <w:t>lName</w:t>
+            </w:r>
+            <w:proofErr w:type="spellEnd"/>
+            <w:r>
+              <w:t xml:space="preserve"> = “</w:t>
+            </w:r>
+            <w:proofErr w:type="spellStart"/>
+            <w:r>
+              <w:t>Haleva</w:t>
+            </w:r>
+            <w:proofErr w:type="spellEnd"/>
+            <w:r>
+              <w:t>”</w:t>
+            </w:r>
+          </w:p>
+          <w:p>
+            <w:r>
+              <w:t>credit = 15</w:t>
+            </w:r>
+          </w:p>
+          <w:p>
+            <w:r>
+              <w:t>funding = 1000</w:t>
+            </w:r>
+          </w:p>
+        </w:tc>
+        <w:tc>
+          <w:tcPr>
+            <w:tcW w:w="2515" w:type="dxa"/>
+          </w:tcPr>
+          <w:p>
+            <w:r>
+              <w:t>Instate2.tuitionDue() returns cost per credit times 15 + full time fee</w:t>
+            </w:r>
+            <w:r>
+              <w:t xml:space="preserve"> + 1000</w:t>
+            </w:r>
+          </w:p>
+        </w:tc>
+      </w:tr>
+      <w:tr>
+        <w:tc>
+          <w:tcPr>
+            <w:tcW w:w="1165" w:type="dxa"/>
+          </w:tcPr>
+          <w:p>
+            <w:r>
+              <w:t>#9</w:t>
+            </w:r>
+          </w:p>
+        </w:tc>
+        <w:tc>
+          <w:tcPr>
+            <w:tcW w:w="2790" w:type="dxa"/>
+          </w:tcPr>
+          <w:p>
+            <w:r>
+              <w:t xml:space="preserve">Test </w:t>
+            </w:r>
+            <w:proofErr w:type="spellStart"/>
+            <w:proofErr w:type="gramStart"/>
+            <w:r>
+              <w:t>tuitionDue</w:t>
+            </w:r>
+            <w:proofErr w:type="spellEnd"/>
+            <w:r>
+              <w:t>(</w:t>
+            </w:r>
+            <w:proofErr w:type="gramEnd"/>
+            <w:r>
+              <w:t>) does not add funding amount when credit is less than full time minimum</w:t>
+            </w:r>
+          </w:p>
+        </w:tc>
+        <w:tc>
+          <w:tcPr>
+            <w:tcW w:w="2880" w:type="dxa"/>
+          </w:tcPr>
+          <w:p>
+            <w:r>
+              <w:t xml:space="preserve">An instance of Instate called instate6 has been initialized with </w:t>
+            </w:r>
+          </w:p>
+          <w:p>
+            <w:proofErr w:type="spellStart"/>
+            <w:r>
+              <w:t>fName</w:t>
+            </w:r>
+            <w:proofErr w:type="spellEnd"/>
+            <w:r>
+              <w:t xml:space="preserve"> = “Ezra” </w:t>
+            </w:r>
+          </w:p>
+          <w:p>
+            <w:proofErr w:type="spellStart"/>
+            <w:r>
+              <w:t>lName</w:t>
+            </w:r>
+            <w:proofErr w:type="spellEnd"/>
+            <w:r>
+              <w:t xml:space="preserve"> = “</w:t>
+            </w:r>
+            <w:proofErr w:type="spellStart"/>
+            <w:r>
+              <w:t>Haleva</w:t>
+            </w:r>
+            <w:proofErr w:type="spellEnd"/>
+            <w:r>
+              <w:t>”</w:t>
+            </w:r>
+          </w:p>
+          <w:p>
+            <w:r>
+              <w:t>credit = 11</w:t>
+            </w:r>
+          </w:p>
+          <w:p>
+            <w:r>
+              <w:t>funding = 1000</w:t>
+            </w:r>
+          </w:p>
+        </w:tc>
+        <w:tc>
+          <w:tcPr>
+            <w:tcW w:w="2515" w:type="dxa"/>
+          </w:tcPr>
+          <w:p>
+            <w:r>
+              <w:t>Instate2.tuitionDue() returns cost per credit times 11 + part time fee</w:t>
+            </w:r>
+          </w:p>
+        </w:tc>
+      </w:tr>
+      <w:tr>
+        <w:tc>
+          <w:tcPr>
+            <w:tcW w:w="1165" w:type="dxa"/>
+          </w:tcPr>
+          <w:p>
+            <w:r>
+              <w:t>#10</w:t>
+            </w:r>
+          </w:p>
+        </w:tc>
+        <w:tc>
+          <w:tcPr>
+            <w:tcW w:w="2790" w:type="dxa"/>
+          </w:tcPr>
+          <w:p>
+            <w:r>
+              <w:t xml:space="preserve">Test </w:t>
+            </w:r>
+            <w:proofErr w:type="spellStart"/>
+            <w:proofErr w:type="gramStart"/>
+            <w:r>
+              <w:t>toString</w:t>
+            </w:r>
+            <w:proofErr w:type="spellEnd"/>
+            <w:r>
+              <w:t>(</w:t>
+            </w:r>
+            <w:proofErr w:type="gramEnd"/>
+            <w:r>
+              <w:t>) is returning correct string representation of object</w:t>
+            </w:r>
+          </w:p>
+        </w:tc>
+        <w:tc>
+          <w:tcPr>
+            <w:tcW w:w="2880" w:type="dxa"/>
+          </w:tcPr>
+          <w:p>
+            <w:r>
+              <w:t xml:space="preserve">An instance of Instate called instate7 has been initialized with </w:t>
+            </w:r>
+          </w:p>
+          <w:p>
+            <w:proofErr w:type="spellStart"/>
+            <w:r>
+              <w:t>fName</w:t>
+            </w:r>
+            <w:proofErr w:type="spellEnd"/>
+            <w:r>
+              <w:t xml:space="preserve"> = “Ezra” </w:t>
+            </w:r>
+          </w:p>
+          <w:p>
+            <w:proofErr w:type="spellStart"/>
+            <w:r>
+              <w:t>lName</w:t>
+            </w:r>
+            <w:proofErr w:type="spellEnd"/>
+            <w:r>
+              <w:t xml:space="preserve"> = “</w:t>
+            </w:r>
+            <w:proofErr w:type="spellStart"/>
+            <w:r>
+              <w:t>Haleva</w:t>
+            </w:r>
+            <w:proofErr w:type="spellEnd"/>
+            <w:r>
+              <w:t>”</w:t>
+            </w:r>
+          </w:p>
+          <w:p>
+            <w:r>
+              <w:t>credit = 11</w:t>
+            </w:r>
+          </w:p>
+          <w:p>
+            <w:r>
+              <w:t>funding = 1000</w:t>
+            </w:r>
+          </w:p>
+        </w:tc>
+        <w:tc>
+          <w:tcPr>
+            <w:tcW w:w="2515" w:type="dxa"/>
+          </w:tcPr>
+          <w:p>
+            <w:r>
+              <w:t xml:space="preserve">instate7.toString() is equal to </w:t>
+            </w:r>
+          </w:p>
+          <w:p>
+            <w:r>
+              <w:t xml:space="preserve">“Name: Ezra </w:t>
+            </w:r>
+            <w:proofErr w:type="spellStart"/>
+            <w:r>
+              <w:t>Haleva</w:t>
+            </w:r>
+            <w:proofErr w:type="spellEnd"/>
+            <w:r>
+              <w:t>\</w:t>
+            </w:r>
+            <w:proofErr w:type="spellStart"/>
+            <w:r>
+              <w:t>nCredits</w:t>
+            </w:r>
+            <w:proofErr w:type="spellEnd"/>
+            <w:r>
+              <w:t>: 11\</w:t>
+            </w:r>
+            <w:proofErr w:type="spellStart"/>
+            <w:r>
+              <w:t>nFunding</w:t>
+            </w:r>
+            <w:proofErr w:type="spellEnd"/>
+            <w:r>
+              <w:t>: 100”</w:t>
+            </w:r>
+          </w:p>
+        </w:tc>
+      </w:tr>
+    </w:tbl>
+    <w:p/>
     <w:p>
       <w:pPr>
         <w:rPr>

</xml_diff>

<commit_message>
Update to test doc
</commit_message>
<xml_diff>
--- a/Test_Cases.docx
+++ b/Test_Cases.docx
@@ -240,61 +240,15 @@
                 <w:sz w:val="20"/>
                 <w:szCs w:val="20"/>
               </w:rPr>
-              <w:t xml:space="preserve">Checks default constructor and </w:t>
-            </w:r>
-            <w:proofErr w:type="spellStart"/>
-            <w:proofErr w:type="gramStart"/>
-            <w:r>
-              <w:rPr>
-                <w:rFonts w:ascii="Times" w:hAnsi="Times"/>
-                <w:sz w:val="20"/>
-                <w:szCs w:val="20"/>
-              </w:rPr>
-              <w:t>TuitionDue</w:t>
-            </w:r>
-            <w:proofErr w:type="spellEnd"/>
-            <w:r>
-              <w:rPr>
-                <w:rFonts w:ascii="Times" w:hAnsi="Times"/>
-                <w:sz w:val="20"/>
-                <w:szCs w:val="20"/>
-              </w:rPr>
-              <w:t>(</w:t>
-            </w:r>
-            <w:proofErr w:type="gramEnd"/>
-            <w:r>
-              <w:rPr>
-                <w:rFonts w:ascii="Times" w:hAnsi="Times"/>
-                <w:sz w:val="20"/>
-                <w:szCs w:val="20"/>
-              </w:rPr>
-              <w:t>) based on students full time status</w:t>
-            </w:r>
-            <w:r>
-              <w:rPr>
-                <w:rFonts w:ascii="Times" w:hAnsi="Times"/>
-                <w:sz w:val="20"/>
-                <w:szCs w:val="20"/>
-              </w:rPr>
-              <w:t xml:space="preserve">, and </w:t>
-            </w:r>
-            <w:proofErr w:type="spellStart"/>
-            <w:r>
-              <w:rPr>
-                <w:rFonts w:ascii="Times" w:hAnsi="Times"/>
-                <w:sz w:val="20"/>
-                <w:szCs w:val="20"/>
-              </w:rPr>
-              <w:t>toString</w:t>
-            </w:r>
-            <w:proofErr w:type="spellEnd"/>
-            <w:r>
-              <w:rPr>
-                <w:rFonts w:ascii="Times" w:hAnsi="Times"/>
-                <w:sz w:val="20"/>
-                <w:szCs w:val="20"/>
-              </w:rPr>
-              <w:t>() value of each</w:t>
+              <w:t>Checks default constructor and TuitionDue() based on students full time status</w:t>
+            </w:r>
+            <w:r>
+              <w:rPr>
+                <w:rFonts w:ascii="Times" w:hAnsi="Times"/>
+                <w:sz w:val="20"/>
+                <w:szCs w:val="20"/>
+              </w:rPr>
+              <w:t>, and toString() value of each</w:t>
             </w:r>
           </w:p>
         </w:tc>
@@ -697,25 +651,7 @@
                 <w:sz w:val="20"/>
                 <w:szCs w:val="20"/>
               </w:rPr>
-              <w:t xml:space="preserve">Lives in </w:t>
-            </w:r>
-            <w:proofErr w:type="spellStart"/>
-            <w:r>
-              <w:rPr>
-                <w:rFonts w:ascii="Times" w:hAnsi="Times"/>
-                <w:sz w:val="20"/>
-                <w:szCs w:val="20"/>
-              </w:rPr>
-              <w:t>Trisate</w:t>
-            </w:r>
-            <w:proofErr w:type="spellEnd"/>
-            <w:r>
-              <w:rPr>
-                <w:rFonts w:ascii="Times" w:hAnsi="Times"/>
-                <w:sz w:val="20"/>
-                <w:szCs w:val="20"/>
-              </w:rPr>
-              <w:t>: false</w:t>
+              <w:t>Lives in Trisate: false</w:t>
             </w:r>
           </w:p>
           <w:p>
@@ -952,35 +888,7 @@
                 <w:sz w:val="20"/>
                 <w:szCs w:val="20"/>
               </w:rPr>
-              <w:t xml:space="preserve">Tests </w:t>
-            </w:r>
-            <w:proofErr w:type="spellStart"/>
-            <w:proofErr w:type="gramStart"/>
-            <w:r>
-              <w:rPr>
-                <w:rFonts w:ascii="Times" w:hAnsi="Times"/>
-                <w:sz w:val="20"/>
-                <w:szCs w:val="20"/>
-              </w:rPr>
-              <w:t>TuitionDue</w:t>
-            </w:r>
-            <w:proofErr w:type="spellEnd"/>
-            <w:r>
-              <w:rPr>
-                <w:rFonts w:ascii="Times" w:hAnsi="Times"/>
-                <w:sz w:val="20"/>
-                <w:szCs w:val="20"/>
-              </w:rPr>
-              <w:t>(</w:t>
-            </w:r>
-            <w:proofErr w:type="gramEnd"/>
-            <w:r>
-              <w:rPr>
-                <w:rFonts w:ascii="Times" w:hAnsi="Times"/>
-                <w:sz w:val="20"/>
-                <w:szCs w:val="20"/>
-              </w:rPr>
-              <w:t>) on full-time and part-time for both instate values</w:t>
+              <w:t>Tests TuitionDue() on full-time and part-time for both instate values</w:t>
             </w:r>
           </w:p>
         </w:tc>
@@ -1136,16 +1044,7 @@
                 <w:sz w:val="20"/>
                 <w:szCs w:val="20"/>
               </w:rPr>
-              <w:t>, “Bonagura”, FULL_TIME_CREDIT_</w:t>
-            </w:r>
-            <w:proofErr w:type="gramStart"/>
-            <w:r>
-              <w:rPr>
-                <w:rFonts w:ascii="Times" w:hAnsi="Times"/>
-                <w:sz w:val="20"/>
-                <w:szCs w:val="20"/>
-              </w:rPr>
-              <w:t>MIN</w:t>
+              <w:t>, “Bonagura”, FULL_TIME_CREDIT_MIN</w:t>
             </w:r>
             <w:r>
               <w:rPr>
@@ -1161,16 +1060,7 @@
                 <w:sz w:val="20"/>
                 <w:szCs w:val="20"/>
               </w:rPr>
-              <w:t>,</w:t>
-            </w:r>
-            <w:proofErr w:type="gramEnd"/>
-            <w:r>
-              <w:rPr>
-                <w:rFonts w:ascii="Times" w:hAnsi="Times"/>
-                <w:sz w:val="20"/>
-                <w:szCs w:val="20"/>
-              </w:rPr>
-              <w:t xml:space="preserve"> false)</w:t>
+              <w:t>, false)</w:t>
             </w:r>
           </w:p>
           <w:p>
@@ -1894,8 +1784,6 @@
           <w:szCs w:val="20"/>
         </w:rPr>
       </w:pPr>
-      <w:bookmarkStart w:id="0" w:name="_GoBack"/>
-      <w:bookmarkEnd w:id="0"/>
     </w:p>
     <w:tbl>
       <w:tblPr>
@@ -2077,53 +1965,7 @@
                 <w:sz w:val="20"/>
                 <w:szCs w:val="20"/>
               </w:rPr>
-              <w:t xml:space="preserve">Checks default constructor and </w:t>
-            </w:r>
-            <w:proofErr w:type="spellStart"/>
-            <w:proofErr w:type="gramStart"/>
-            <w:r>
-              <w:rPr>
-                <w:rFonts w:ascii="Times" w:hAnsi="Times"/>
-                <w:sz w:val="20"/>
-                <w:szCs w:val="20"/>
-              </w:rPr>
-              <w:t>TuitionDue</w:t>
-            </w:r>
-            <w:proofErr w:type="spellEnd"/>
-            <w:r>
-              <w:rPr>
-                <w:rFonts w:ascii="Times" w:hAnsi="Times"/>
-                <w:sz w:val="20"/>
-                <w:szCs w:val="20"/>
-              </w:rPr>
-              <w:t>(</w:t>
-            </w:r>
-            <w:proofErr w:type="gramEnd"/>
-            <w:r>
-              <w:rPr>
-                <w:rFonts w:ascii="Times" w:hAnsi="Times"/>
-                <w:sz w:val="20"/>
-                <w:szCs w:val="20"/>
-              </w:rPr>
-              <w:t xml:space="preserve">) based on students full time status, and </w:t>
-            </w:r>
-            <w:proofErr w:type="spellStart"/>
-            <w:r>
-              <w:rPr>
-                <w:rFonts w:ascii="Times" w:hAnsi="Times"/>
-                <w:sz w:val="20"/>
-                <w:szCs w:val="20"/>
-              </w:rPr>
-              <w:t>toString</w:t>
-            </w:r>
-            <w:proofErr w:type="spellEnd"/>
-            <w:r>
-              <w:rPr>
-                <w:rFonts w:ascii="Times" w:hAnsi="Times"/>
-                <w:sz w:val="20"/>
-                <w:szCs w:val="20"/>
-              </w:rPr>
-              <w:t>() value of each</w:t>
+              <w:t>Checks default constructor and TuitionDue() based on students full time status, and toString() value of each</w:t>
             </w:r>
           </w:p>
         </w:tc>
@@ -2819,35 +2661,7 @@
                 <w:sz w:val="20"/>
                 <w:szCs w:val="20"/>
               </w:rPr>
-              <w:t xml:space="preserve">Tests </w:t>
-            </w:r>
-            <w:proofErr w:type="spellStart"/>
-            <w:proofErr w:type="gramStart"/>
-            <w:r>
-              <w:rPr>
-                <w:rFonts w:ascii="Times" w:hAnsi="Times"/>
-                <w:sz w:val="20"/>
-                <w:szCs w:val="20"/>
-              </w:rPr>
-              <w:t>TuitionDue</w:t>
-            </w:r>
-            <w:proofErr w:type="spellEnd"/>
-            <w:r>
-              <w:rPr>
-                <w:rFonts w:ascii="Times" w:hAnsi="Times"/>
-                <w:sz w:val="20"/>
-                <w:szCs w:val="20"/>
-              </w:rPr>
-              <w:t>(</w:t>
-            </w:r>
-            <w:proofErr w:type="gramEnd"/>
-            <w:r>
-              <w:rPr>
-                <w:rFonts w:ascii="Times" w:hAnsi="Times"/>
-                <w:sz w:val="20"/>
-                <w:szCs w:val="20"/>
-              </w:rPr>
-              <w:t>) on full-tim</w:t>
+              <w:t>Tests TuitionDue() on full-tim</w:t>
             </w:r>
             <w:r>
               <w:rPr>
@@ -3035,25 +2849,7 @@
                 <w:sz w:val="20"/>
                 <w:szCs w:val="20"/>
               </w:rPr>
-              <w:t>, “Bonagura”, FULL_TIME_CREDIT_</w:t>
-            </w:r>
-            <w:proofErr w:type="gramStart"/>
-            <w:r>
-              <w:rPr>
-                <w:rFonts w:ascii="Times" w:hAnsi="Times"/>
-                <w:sz w:val="20"/>
-                <w:szCs w:val="20"/>
-              </w:rPr>
-              <w:t>MIN ,</w:t>
-            </w:r>
-            <w:proofErr w:type="gramEnd"/>
-            <w:r>
-              <w:rPr>
-                <w:rFonts w:ascii="Times" w:hAnsi="Times"/>
-                <w:sz w:val="20"/>
-                <w:szCs w:val="20"/>
-              </w:rPr>
-              <w:t xml:space="preserve"> false)</w:t>
+              <w:t>, “Bonagura”, FULL_TIME_CREDIT_MIN , false)</w:t>
             </w:r>
           </w:p>
           <w:p>
@@ -3776,18 +3572,8 @@
           <w:sz w:val="20"/>
           <w:szCs w:val="20"/>
         </w:rPr>
-        <w:t xml:space="preserve">Author Ezra </w:t>
+        <w:t>Author Ezra Haleva</w:t>
       </w:r>
-      <w:proofErr w:type="spellStart"/>
-      <w:r>
-        <w:rPr>
-          <w:rFonts w:ascii="Times" w:hAnsi="Times"/>
-          <w:sz w:val="20"/>
-          <w:szCs w:val="20"/>
-        </w:rPr>
-        <w:t>Haleva</w:t>
-      </w:r>
-      <w:proofErr w:type="spellEnd"/>
     </w:p>
     <w:p>
       <w:pPr>
@@ -3889,15 +3675,7 @@
           </w:tcPr>
           <w:p>
             <w:r>
-              <w:t xml:space="preserve">Test constructor to ensure credit and funding are </w:t>
-            </w:r>
-            <w:proofErr w:type="spellStart"/>
-            <w:r>
-              <w:t>intitialized</w:t>
-            </w:r>
-            <w:proofErr w:type="spellEnd"/>
-            <w:r>
-              <w:t xml:space="preserve"> correctly.</w:t>
+              <w:t>Test constructor to ensure credit and funding are intitialized correctly.</w:t>
             </w:r>
           </w:p>
         </w:tc>
@@ -3911,31 +3689,13 @@
             </w:r>
           </w:p>
           <w:p>
-            <w:proofErr w:type="spellStart"/>
-            <w:r>
-              <w:t>fName</w:t>
-            </w:r>
-            <w:proofErr w:type="spellEnd"/>
-            <w:r>
-              <w:t xml:space="preserve"> = “Ezra” </w:t>
-            </w:r>
-          </w:p>
-          <w:p>
-            <w:proofErr w:type="spellStart"/>
-            <w:r>
-              <w:t>lName</w:t>
-            </w:r>
-            <w:proofErr w:type="spellEnd"/>
-            <w:r>
-              <w:t xml:space="preserve"> = “</w:t>
-            </w:r>
-            <w:proofErr w:type="spellStart"/>
-            <w:r>
-              <w:t>Haleva</w:t>
-            </w:r>
-            <w:proofErr w:type="spellEnd"/>
-            <w:r>
-              <w:t>”</w:t>
+            <w:r>
+              <w:t xml:space="preserve">fName = “Ezra” </w:t>
+            </w:r>
+          </w:p>
+          <w:p>
+            <w:r>
+              <w:t>lName = “Haleva”</w:t>
             </w:r>
           </w:p>
           <w:p>
@@ -3993,20 +3753,7 @@
           </w:tcPr>
           <w:p>
             <w:r>
-              <w:t xml:space="preserve">Test </w:t>
-            </w:r>
-            <w:proofErr w:type="spellStart"/>
-            <w:proofErr w:type="gramStart"/>
-            <w:r>
-              <w:t>isValid</w:t>
-            </w:r>
-            <w:proofErr w:type="spellEnd"/>
-            <w:r>
-              <w:t>(</w:t>
-            </w:r>
-            <w:proofErr w:type="gramEnd"/>
-            <w:r>
-              <w:t>) to ensure it returns true for valid instances</w:t>
+              <w:t>Test isValid() to ensure it returns true for valid instances</w:t>
             </w:r>
           </w:p>
         </w:tc>
@@ -4016,43 +3763,17 @@
           </w:tcPr>
           <w:p>
             <w:r>
-              <w:t xml:space="preserve">An instance of Instate called </w:t>
-            </w:r>
-            <w:proofErr w:type="spellStart"/>
-            <w:r>
-              <w:t>validInstate</w:t>
-            </w:r>
-            <w:proofErr w:type="spellEnd"/>
-            <w:r>
-              <w:t xml:space="preserve"> has been initialized with </w:t>
-            </w:r>
-          </w:p>
-          <w:p>
-            <w:proofErr w:type="spellStart"/>
-            <w:r>
-              <w:t>fName</w:t>
-            </w:r>
-            <w:proofErr w:type="spellEnd"/>
-            <w:r>
-              <w:t xml:space="preserve"> = “Ezra” </w:t>
-            </w:r>
-          </w:p>
-          <w:p>
-            <w:proofErr w:type="spellStart"/>
-            <w:r>
-              <w:t>lName</w:t>
-            </w:r>
-            <w:proofErr w:type="spellEnd"/>
-            <w:r>
-              <w:t xml:space="preserve"> = “</w:t>
-            </w:r>
-            <w:proofErr w:type="spellStart"/>
-            <w:r>
-              <w:t>Haleva</w:t>
-            </w:r>
-            <w:proofErr w:type="spellEnd"/>
-            <w:r>
-              <w:t>”</w:t>
+              <w:t xml:space="preserve">An instance of Instate called validInstate has been initialized with </w:t>
+            </w:r>
+          </w:p>
+          <w:p>
+            <w:r>
+              <w:t xml:space="preserve">fName = “Ezra” </w:t>
+            </w:r>
+          </w:p>
+          <w:p>
+            <w:r>
+              <w:t>lName = “Haleva”</w:t>
             </w:r>
           </w:p>
           <w:p>
@@ -4071,13 +3792,8 @@
             <w:tcW w:w="2515" w:type="dxa"/>
           </w:tcPr>
           <w:p>
-            <w:proofErr w:type="spellStart"/>
-            <w:r>
-              <w:t>validInstate.isValid</w:t>
-            </w:r>
-            <w:proofErr w:type="spellEnd"/>
-            <w:r>
-              <w:t>() returns true</w:t>
+            <w:r>
+              <w:t>validInstate.isValid() returns true</w:t>
             </w:r>
           </w:p>
         </w:tc>
@@ -4099,20 +3815,7 @@
           </w:tcPr>
           <w:p>
             <w:r>
-              <w:t xml:space="preserve">Test </w:t>
-            </w:r>
-            <w:proofErr w:type="spellStart"/>
-            <w:proofErr w:type="gramStart"/>
-            <w:r>
-              <w:t>isValid</w:t>
-            </w:r>
-            <w:proofErr w:type="spellEnd"/>
-            <w:r>
-              <w:t>(</w:t>
-            </w:r>
-            <w:proofErr w:type="gramEnd"/>
-            <w:r>
-              <w:t xml:space="preserve">) to ensure it returns </w:t>
+              <w:t xml:space="preserve">Test isValid() to ensure it returns </w:t>
             </w:r>
             <w:r>
               <w:t>false</w:t>
@@ -4134,43 +3837,17 @@
           </w:tcPr>
           <w:p>
             <w:r>
-              <w:t xml:space="preserve">An instance of Instate called </w:t>
-            </w:r>
-            <w:proofErr w:type="spellStart"/>
-            <w:r>
-              <w:t>invalidInstate</w:t>
-            </w:r>
-            <w:proofErr w:type="spellEnd"/>
-            <w:r>
-              <w:t xml:space="preserve"> has been initialized with </w:t>
-            </w:r>
-          </w:p>
-          <w:p>
-            <w:proofErr w:type="spellStart"/>
-            <w:r>
-              <w:t>fName</w:t>
-            </w:r>
-            <w:proofErr w:type="spellEnd"/>
-            <w:r>
-              <w:t xml:space="preserve"> = “Ezra” </w:t>
-            </w:r>
-          </w:p>
-          <w:p>
-            <w:proofErr w:type="spellStart"/>
-            <w:r>
-              <w:t>lName</w:t>
-            </w:r>
-            <w:proofErr w:type="spellEnd"/>
-            <w:r>
-              <w:t xml:space="preserve"> = “</w:t>
-            </w:r>
-            <w:proofErr w:type="spellStart"/>
-            <w:r>
-              <w:t>Haleva</w:t>
-            </w:r>
-            <w:proofErr w:type="spellEnd"/>
-            <w:r>
-              <w:t>”</w:t>
+              <w:t xml:space="preserve">An instance of Instate called invalidInstate has been initialized with </w:t>
+            </w:r>
+          </w:p>
+          <w:p>
+            <w:r>
+              <w:t xml:space="preserve">fName = “Ezra” </w:t>
+            </w:r>
+          </w:p>
+          <w:p>
+            <w:r>
+              <w:t>lName = “Haleva”</w:t>
             </w:r>
           </w:p>
           <w:p>
@@ -4189,13 +3866,8 @@
             <w:tcW w:w="2515" w:type="dxa"/>
           </w:tcPr>
           <w:p>
-            <w:proofErr w:type="spellStart"/>
-            <w:r>
-              <w:t>validInstate.isValid</w:t>
-            </w:r>
-            <w:proofErr w:type="spellEnd"/>
-            <w:r>
-              <w:t>() returns true</w:t>
+            <w:r>
+              <w:t>validInstate.isValid() returns true</w:t>
             </w:r>
           </w:p>
         </w:tc>
@@ -4217,20 +3889,7 @@
           </w:tcPr>
           <w:p>
             <w:r>
-              <w:t xml:space="preserve">Test </w:t>
-            </w:r>
-            <w:proofErr w:type="spellStart"/>
-            <w:proofErr w:type="gramStart"/>
-            <w:r>
-              <w:t>tuitionDue</w:t>
-            </w:r>
-            <w:proofErr w:type="spellEnd"/>
-            <w:r>
-              <w:t>(</w:t>
-            </w:r>
-            <w:proofErr w:type="gramEnd"/>
-            <w:r>
-              <w:t>) returns credits*COST_PER_CREDIT + FULL_TIME_FEE when credit is full time amount</w:t>
+              <w:t>Test tuitionDue() returns credits*COST_PER_CREDIT + FULL_TIME_FEE when credit is full time amount</w:t>
             </w:r>
           </w:p>
         </w:tc>
@@ -4244,31 +3903,13 @@
             </w:r>
           </w:p>
           <w:p>
-            <w:proofErr w:type="spellStart"/>
-            <w:r>
-              <w:t>fName</w:t>
-            </w:r>
-            <w:proofErr w:type="spellEnd"/>
-            <w:r>
-              <w:t xml:space="preserve"> = “Ezra” </w:t>
-            </w:r>
-          </w:p>
-          <w:p>
-            <w:proofErr w:type="spellStart"/>
-            <w:r>
-              <w:t>lName</w:t>
-            </w:r>
-            <w:proofErr w:type="spellEnd"/>
-            <w:r>
-              <w:t xml:space="preserve"> = “</w:t>
-            </w:r>
-            <w:proofErr w:type="spellStart"/>
-            <w:r>
-              <w:t>Haleva</w:t>
-            </w:r>
-            <w:proofErr w:type="spellEnd"/>
-            <w:r>
-              <w:t>”</w:t>
+            <w:r>
+              <w:t xml:space="preserve">fName = “Ezra” </w:t>
+            </w:r>
+          </w:p>
+          <w:p>
+            <w:r>
+              <w:t>lName = “Haleva”</w:t>
             </w:r>
           </w:p>
           <w:p>
@@ -4342,20 +3983,7 @@
           <w:p/>
           <w:p>
             <w:r>
-              <w:t xml:space="preserve">Test </w:t>
-            </w:r>
-            <w:proofErr w:type="spellStart"/>
-            <w:proofErr w:type="gramStart"/>
-            <w:r>
-              <w:t>tuitionDue</w:t>
-            </w:r>
-            <w:proofErr w:type="spellEnd"/>
-            <w:r>
-              <w:t>(</w:t>
-            </w:r>
-            <w:proofErr w:type="gramEnd"/>
-            <w:r>
-              <w:t>)</w:t>
+              <w:t>Test tuitionDue()</w:t>
             </w:r>
             <w:r>
               <w:t xml:space="preserve"> returns MAX_BILLABLE CREDITS</w:t>
@@ -4392,31 +4020,13 @@
             </w:r>
           </w:p>
           <w:p>
-            <w:proofErr w:type="spellStart"/>
-            <w:r>
-              <w:t>fName</w:t>
-            </w:r>
-            <w:proofErr w:type="spellEnd"/>
-            <w:r>
-              <w:t xml:space="preserve"> = “Ezra” </w:t>
-            </w:r>
-          </w:p>
-          <w:p>
-            <w:proofErr w:type="spellStart"/>
-            <w:r>
-              <w:t>lName</w:t>
-            </w:r>
-            <w:proofErr w:type="spellEnd"/>
-            <w:r>
-              <w:t xml:space="preserve"> = “</w:t>
-            </w:r>
-            <w:proofErr w:type="spellStart"/>
-            <w:r>
-              <w:t>Haleva</w:t>
-            </w:r>
-            <w:proofErr w:type="spellEnd"/>
-            <w:r>
-              <w:t>”</w:t>
+            <w:r>
+              <w:t xml:space="preserve">fName = “Ezra” </w:t>
+            </w:r>
+          </w:p>
+          <w:p>
+            <w:r>
+              <w:t>lName = “Haleva”</w:t>
             </w:r>
           </w:p>
           <w:p>
@@ -4473,20 +4083,7 @@
           </w:tcPr>
           <w:p>
             <w:r>
-              <w:t xml:space="preserve">Test </w:t>
-            </w:r>
-            <w:proofErr w:type="spellStart"/>
-            <w:proofErr w:type="gramStart"/>
-            <w:r>
-              <w:t>tuitionDue</w:t>
-            </w:r>
-            <w:proofErr w:type="spellEnd"/>
-            <w:r>
-              <w:t>(</w:t>
-            </w:r>
-            <w:proofErr w:type="gramEnd"/>
-            <w:r>
-              <w:t xml:space="preserve">) returns credits*COST_PER_CREDIT + </w:t>
+              <w:t xml:space="preserve">Test tuitionDue() returns credits*COST_PER_CREDIT + </w:t>
             </w:r>
             <w:r>
               <w:t>PART</w:t>
@@ -4509,31 +4106,13 @@
             </w:r>
           </w:p>
           <w:p>
-            <w:proofErr w:type="spellStart"/>
-            <w:r>
-              <w:t>fName</w:t>
-            </w:r>
-            <w:proofErr w:type="spellEnd"/>
-            <w:r>
-              <w:t xml:space="preserve"> = “Ezra” </w:t>
-            </w:r>
-          </w:p>
-          <w:p>
-            <w:proofErr w:type="spellStart"/>
-            <w:r>
-              <w:t>lName</w:t>
-            </w:r>
-            <w:proofErr w:type="spellEnd"/>
-            <w:r>
-              <w:t xml:space="preserve"> = “</w:t>
-            </w:r>
-            <w:proofErr w:type="spellStart"/>
-            <w:r>
-              <w:t>Haleva</w:t>
-            </w:r>
-            <w:proofErr w:type="spellEnd"/>
-            <w:r>
-              <w:t>”</w:t>
+            <w:r>
+              <w:t xml:space="preserve">fName = “Ezra” </w:t>
+            </w:r>
+          </w:p>
+          <w:p>
+            <w:r>
+              <w:t>lName = “Haleva”</w:t>
             </w:r>
           </w:p>
           <w:p>
@@ -4587,20 +4166,7 @@
           </w:tcPr>
           <w:p>
             <w:r>
-              <w:t xml:space="preserve">Test </w:t>
-            </w:r>
-            <w:proofErr w:type="spellStart"/>
-            <w:proofErr w:type="gramStart"/>
-            <w:r>
-              <w:t>tuitionDue</w:t>
-            </w:r>
-            <w:proofErr w:type="spellEnd"/>
-            <w:r>
-              <w:t>(</w:t>
-            </w:r>
-            <w:proofErr w:type="gramEnd"/>
-            <w:r>
-              <w:t>) successfully adds funding to returned amount when credit is greater than full time minimum</w:t>
+              <w:t>Test tuitionDue() successfully adds funding to returned amount when credit is greater than full time minimum</w:t>
             </w:r>
           </w:p>
         </w:tc>
@@ -4614,31 +4180,13 @@
             </w:r>
           </w:p>
           <w:p>
-            <w:proofErr w:type="spellStart"/>
-            <w:r>
-              <w:t>fName</w:t>
-            </w:r>
-            <w:proofErr w:type="spellEnd"/>
-            <w:r>
-              <w:t xml:space="preserve"> = “Ezra” </w:t>
-            </w:r>
-          </w:p>
-          <w:p>
-            <w:proofErr w:type="spellStart"/>
-            <w:r>
-              <w:t>lName</w:t>
-            </w:r>
-            <w:proofErr w:type="spellEnd"/>
-            <w:r>
-              <w:t xml:space="preserve"> = “</w:t>
-            </w:r>
-            <w:proofErr w:type="spellStart"/>
-            <w:r>
-              <w:t>Haleva</w:t>
-            </w:r>
-            <w:proofErr w:type="spellEnd"/>
-            <w:r>
-              <w:t>”</w:t>
+            <w:r>
+              <w:t xml:space="preserve">fName = “Ezra” </w:t>
+            </w:r>
+          </w:p>
+          <w:p>
+            <w:r>
+              <w:t>lName = “Haleva”</w:t>
             </w:r>
           </w:p>
           <w:p>
@@ -4661,7 +4209,12 @@
               <w:t>Instate2.tuitionDue() returns cost per credit times 15 + full time fee</w:t>
             </w:r>
             <w:r>
-              <w:t xml:space="preserve"> + 1000</w:t>
+              <w:t xml:space="preserve"> -</w:t>
+            </w:r>
+            <w:bookmarkStart w:id="0" w:name="_GoBack"/>
+            <w:bookmarkEnd w:id="0"/>
+            <w:r>
+              <w:t xml:space="preserve"> 1000</w:t>
             </w:r>
           </w:p>
         </w:tc>
@@ -4683,20 +4236,7 @@
           </w:tcPr>
           <w:p>
             <w:r>
-              <w:t xml:space="preserve">Test </w:t>
-            </w:r>
-            <w:proofErr w:type="spellStart"/>
-            <w:proofErr w:type="gramStart"/>
-            <w:r>
-              <w:t>tuitionDue</w:t>
-            </w:r>
-            <w:proofErr w:type="spellEnd"/>
-            <w:r>
-              <w:t>(</w:t>
-            </w:r>
-            <w:proofErr w:type="gramEnd"/>
-            <w:r>
-              <w:t>) does not add funding amount when credit is less than full time minimum</w:t>
+              <w:t>Test tuitionDue() does not add funding amount when credit is less than full time minimum</w:t>
             </w:r>
           </w:p>
         </w:tc>
@@ -4710,31 +4250,13 @@
             </w:r>
           </w:p>
           <w:p>
-            <w:proofErr w:type="spellStart"/>
-            <w:r>
-              <w:t>fName</w:t>
-            </w:r>
-            <w:proofErr w:type="spellEnd"/>
-            <w:r>
-              <w:t xml:space="preserve"> = “Ezra” </w:t>
-            </w:r>
-          </w:p>
-          <w:p>
-            <w:proofErr w:type="spellStart"/>
-            <w:r>
-              <w:t>lName</w:t>
-            </w:r>
-            <w:proofErr w:type="spellEnd"/>
-            <w:r>
-              <w:t xml:space="preserve"> = “</w:t>
-            </w:r>
-            <w:proofErr w:type="spellStart"/>
-            <w:r>
-              <w:t>Haleva</w:t>
-            </w:r>
-            <w:proofErr w:type="spellEnd"/>
-            <w:r>
-              <w:t>”</w:t>
+            <w:r>
+              <w:t xml:space="preserve">fName = “Ezra” </w:t>
+            </w:r>
+          </w:p>
+          <w:p>
+            <w:r>
+              <w:t>lName = “Haleva”</w:t>
             </w:r>
           </w:p>
           <w:p>
@@ -4776,20 +4298,7 @@
           </w:tcPr>
           <w:p>
             <w:r>
-              <w:t xml:space="preserve">Test </w:t>
-            </w:r>
-            <w:proofErr w:type="spellStart"/>
-            <w:proofErr w:type="gramStart"/>
-            <w:r>
-              <w:t>toString</w:t>
-            </w:r>
-            <w:proofErr w:type="spellEnd"/>
-            <w:r>
-              <w:t>(</w:t>
-            </w:r>
-            <w:proofErr w:type="gramEnd"/>
-            <w:r>
-              <w:t>) is returning correct string representation of object</w:t>
+              <w:t>Test toString() is returning correct string representation of object</w:t>
             </w:r>
           </w:p>
         </w:tc>
@@ -4803,31 +4312,13 @@
             </w:r>
           </w:p>
           <w:p>
-            <w:proofErr w:type="spellStart"/>
-            <w:r>
-              <w:t>fName</w:t>
-            </w:r>
-            <w:proofErr w:type="spellEnd"/>
-            <w:r>
-              <w:t xml:space="preserve"> = “Ezra” </w:t>
-            </w:r>
-          </w:p>
-          <w:p>
-            <w:proofErr w:type="spellStart"/>
-            <w:r>
-              <w:t>lName</w:t>
-            </w:r>
-            <w:proofErr w:type="spellEnd"/>
-            <w:r>
-              <w:t xml:space="preserve"> = “</w:t>
-            </w:r>
-            <w:proofErr w:type="spellStart"/>
-            <w:r>
-              <w:t>Haleva</w:t>
-            </w:r>
-            <w:proofErr w:type="spellEnd"/>
-            <w:r>
-              <w:t>”</w:t>
+            <w:r>
+              <w:t xml:space="preserve">fName = “Ezra” </w:t>
+            </w:r>
+          </w:p>
+          <w:p>
+            <w:r>
+              <w:t>lName = “Haleva”</w:t>
             </w:r>
           </w:p>
           <w:p>
@@ -4852,31 +4343,7 @@
           </w:p>
           <w:p>
             <w:r>
-              <w:t xml:space="preserve">“Name: Ezra </w:t>
-            </w:r>
-            <w:proofErr w:type="spellStart"/>
-            <w:r>
-              <w:t>Haleva</w:t>
-            </w:r>
-            <w:proofErr w:type="spellEnd"/>
-            <w:r>
-              <w:t>\</w:t>
-            </w:r>
-            <w:proofErr w:type="spellStart"/>
-            <w:r>
-              <w:t>nCredits</w:t>
-            </w:r>
-            <w:proofErr w:type="spellEnd"/>
-            <w:r>
-              <w:t>: 11\</w:t>
-            </w:r>
-            <w:proofErr w:type="spellStart"/>
-            <w:r>
-              <w:t>nFunding</w:t>
-            </w:r>
-            <w:proofErr w:type="spellEnd"/>
-            <w:r>
-              <w:t>: 100”</w:t>
+              <w:t>“Name: Ezra Haleva\nCredits: 11\nFunding: 100”</w:t>
             </w:r>
           </w:p>
         </w:tc>

</xml_diff>